<commit_message>
Maquina de Estado's added
</commit_message>
<xml_diff>
--- a/batalhaNaval/TRABALHOFINAL_CIRCUITOS.docx
+++ b/batalhaNaval/TRABALHOFINAL_CIRCUITOS.docx
@@ -8,8 +8,10 @@
         <w:spacing w:before="21" w:line="369" w:lineRule="auto"/>
         <w:ind w:right="3244"/>
         <w:rPr>
+          <w:rFonts w:hint="default"/>
           <w:sz w:val="24"/>
           <w:szCs w:val="24"/>
+          <w:lang w:val="pt-BR"/>
         </w:rPr>
       </w:pPr>
       <w:r>
@@ -81,33 +83,28 @@
       </w:r>
       <w:r>
         <w:rPr>
-          <w:spacing w:val="-6"/>
+          <w:rFonts w:hint="default"/>
           <w:sz w:val="24"/>
           <w:szCs w:val="24"/>
-        </w:rPr>
-        <w:t xml:space="preserve"> </w:t>
+          <w:lang w:val="pt-BR"/>
+        </w:rPr>
+        <w:t xml:space="preserve">, </w:t>
       </w:r>
       <w:r>
         <w:rPr>
           <w:sz w:val="24"/>
           <w:szCs w:val="24"/>
         </w:rPr>
-        <w:t>e</w:t>
-      </w:r>
-      <w:r>
-        <w:rPr>
-          <w:spacing w:val="-4"/>
+        <w:t>Henrique Ribeiro Rodrigues</w:t>
+      </w:r>
+      <w:r>
+        <w:rPr>
+          <w:rFonts w:hint="default"/>
           <w:sz w:val="24"/>
           <w:szCs w:val="24"/>
-        </w:rPr>
-        <w:t xml:space="preserve"> </w:t>
-      </w:r>
-      <w:r>
-        <w:rPr>
-          <w:sz w:val="24"/>
-          <w:szCs w:val="24"/>
-        </w:rPr>
-        <w:t>Henrique Ribeiro Rodrigues</w:t>
+          <w:lang w:val="pt-BR"/>
+        </w:rPr>
+        <w:t xml:space="preserve"> e Rafael Cordeiro de Almeida</w:t>
       </w:r>
     </w:p>
     <w:p>
@@ -116,6 +113,19 @@
         <w:spacing w:before="21" w:line="369" w:lineRule="auto"/>
         <w:ind w:right="3244"/>
         <w:rPr>
+          <w:rFonts w:hint="default"/>
+          <w:sz w:val="24"/>
+          <w:szCs w:val="24"/>
+          <w:lang w:val="pt-BR"/>
+        </w:rPr>
+      </w:pPr>
+    </w:p>
+    <w:p>
+      <w:pPr>
+        <w:pStyle w:val="6"/>
+        <w:spacing w:before="21" w:line="369" w:lineRule="auto"/>
+        <w:ind w:right="3244"/>
+        <w:rPr>
           <w:sz w:val="24"/>
           <w:szCs w:val="24"/>
         </w:rPr>
@@ -195,6 +205,17 @@
         </w:rPr>
         <w:t>Digitais</w:t>
       </w:r>
+    </w:p>
+    <w:p>
+      <w:pPr>
+        <w:pStyle w:val="6"/>
+        <w:spacing w:before="21" w:line="369" w:lineRule="auto"/>
+        <w:ind w:right="3244"/>
+        <w:rPr>
+          <w:sz w:val="24"/>
+          <w:szCs w:val="24"/>
+        </w:rPr>
+      </w:pPr>
     </w:p>
     <w:p>
       <w:pPr>
@@ -1249,8 +1270,6 @@
         </w:rPr>
         <w:t>a simplificação da lógica do sistema através do Karnaugh, foram construídas as condições e possibilidades no código em que as coordenadas setadas pelo usuário se encontrariam com as coordenadas dos navios no mar.</w:t>
       </w:r>
-      <w:bookmarkStart w:id="0" w:name="_GoBack"/>
-      <w:bookmarkEnd w:id="0"/>
     </w:p>
     <w:p>
       <w:pPr>
@@ -3544,12 +3563,6 @@
             <w:insideH w:val="single" w:color="000000" w:sz="4" w:space="0"/>
             <w:insideV w:val="single" w:color="000000" w:sz="4" w:space="0"/>
           </w:tblBorders>
-          <w:tblCellMar>
-            <w:top w:w="0" w:type="dxa"/>
-            <w:left w:w="0" w:type="dxa"/>
-            <w:bottom w:w="0" w:type="dxa"/>
-            <w:right w:w="0" w:type="dxa"/>
-          </w:tblCellMar>
         </w:tblPrEx>
         <w:trPr>
           <w:trHeight w:val="268" w:hRule="atLeast"/>
@@ -4168,6 +4181,443 @@
           <w:pgMar w:top="660" w:right="600" w:bottom="280" w:left="620" w:header="720" w:footer="720" w:gutter="0"/>
           <w:cols w:space="720" w:num="1"/>
         </w:sectPr>
+      </w:pPr>
+    </w:p>
+    <w:p>
+      <w:pPr>
+        <w:pStyle w:val="5"/>
+        <w:numPr>
+          <w:ilvl w:val="0"/>
+          <w:numId w:val="1"/>
+        </w:numPr>
+        <w:ind w:left="342" w:leftChars="0" w:hanging="243" w:firstLineChars="0"/>
+        <w:rPr>
+          <w:rFonts w:hint="default"/>
+          <w:sz w:val="28"/>
+          <w:lang w:val="pt-BR"/>
+        </w:rPr>
+      </w:pPr>
+      <w:r>
+        <w:rPr>
+          <w:rFonts w:hint="default"/>
+          <w:sz w:val="28"/>
+          <w:lang w:val="pt-BR"/>
+        </w:rPr>
+        <w:t xml:space="preserve">Máquina de Estados </w:t>
+      </w:r>
+    </w:p>
+    <w:p>
+      <w:pPr>
+        <w:pStyle w:val="5"/>
+        <w:rPr>
+          <w:sz w:val="28"/>
+        </w:rPr>
+      </w:pPr>
+    </w:p>
+    <w:p>
+      <w:pPr>
+        <w:pStyle w:val="5"/>
+        <w:rPr>
+          <w:rFonts w:hint="default"/>
+          <w:sz w:val="28"/>
+          <w:lang w:val="pt-BR"/>
+        </w:rPr>
+      </w:pPr>
+      <w:r>
+        <w:rPr>
+          <w:rFonts w:hint="default"/>
+          <w:sz w:val="28"/>
+          <w:lang w:val="pt-BR"/>
+        </w:rPr>
+        <w:drawing>
+          <wp:anchor distT="0" distB="0" distL="114300" distR="114300" simplePos="0" relativeHeight="251660288" behindDoc="0" locked="0" layoutInCell="1" allowOverlap="1">
+            <wp:simplePos x="0" y="0"/>
+            <wp:positionH relativeFrom="column">
+              <wp:posOffset>1512570</wp:posOffset>
+            </wp:positionH>
+            <wp:positionV relativeFrom="paragraph">
+              <wp:posOffset>53340</wp:posOffset>
+            </wp:positionV>
+            <wp:extent cx="3526155" cy="2481580"/>
+            <wp:effectExtent l="0" t="0" r="17145" b="13970"/>
+            <wp:wrapSquare wrapText="bothSides"/>
+            <wp:docPr id="2" name="Imagem 2" descr="Imagem do WhatsApp de 2023-12-14 à(s) 08.48.57_a133614c"/>
+            <wp:cNvGraphicFramePr>
+              <a:graphicFrameLocks xmlns:a="http://schemas.openxmlformats.org/drawingml/2006/main" noChangeAspect="1"/>
+            </wp:cNvGraphicFramePr>
+            <a:graphic xmlns:a="http://schemas.openxmlformats.org/drawingml/2006/main">
+              <a:graphicData uri="http://schemas.openxmlformats.org/drawingml/2006/picture">
+                <pic:pic xmlns:pic="http://schemas.openxmlformats.org/drawingml/2006/picture">
+                  <pic:nvPicPr>
+                    <pic:cNvPr id="2" name="Imagem 2" descr="Imagem do WhatsApp de 2023-12-14 à(s) 08.48.57_a133614c"/>
+                    <pic:cNvPicPr>
+                      <a:picLocks noChangeAspect="1"/>
+                    </pic:cNvPicPr>
+                  </pic:nvPicPr>
+                  <pic:blipFill>
+                    <a:blip r:embed="rId5"/>
+                    <a:stretch>
+                      <a:fillRect/>
+                    </a:stretch>
+                  </pic:blipFill>
+                  <pic:spPr>
+                    <a:xfrm>
+                      <a:off x="0" y="0"/>
+                      <a:ext cx="3526155" cy="2481580"/>
+                    </a:xfrm>
+                    <a:prstGeom prst="rect">
+                      <a:avLst/>
+                    </a:prstGeom>
+                  </pic:spPr>
+                </pic:pic>
+              </a:graphicData>
+            </a:graphic>
+          </wp:anchor>
+        </w:drawing>
+      </w:r>
+    </w:p>
+    <w:p>
+      <w:pPr>
+        <w:pStyle w:val="5"/>
+        <w:rPr>
+          <w:sz w:val="28"/>
+        </w:rPr>
+      </w:pPr>
+    </w:p>
+    <w:p>
+      <w:pPr>
+        <w:pStyle w:val="5"/>
+        <w:rPr>
+          <w:sz w:val="28"/>
+        </w:rPr>
+      </w:pPr>
+    </w:p>
+    <w:p>
+      <w:pPr>
+        <w:pStyle w:val="5"/>
+        <w:rPr>
+          <w:sz w:val="28"/>
+        </w:rPr>
+      </w:pPr>
+    </w:p>
+    <w:p>
+      <w:pPr>
+        <w:pStyle w:val="5"/>
+        <w:rPr>
+          <w:sz w:val="28"/>
+        </w:rPr>
+      </w:pPr>
+    </w:p>
+    <w:p>
+      <w:pPr>
+        <w:pStyle w:val="5"/>
+        <w:rPr>
+          <w:sz w:val="28"/>
+        </w:rPr>
+      </w:pPr>
+    </w:p>
+    <w:p>
+      <w:pPr>
+        <w:pStyle w:val="5"/>
+        <w:rPr>
+          <w:sz w:val="28"/>
+        </w:rPr>
+      </w:pPr>
+    </w:p>
+    <w:p>
+      <w:pPr>
+        <w:pStyle w:val="5"/>
+        <w:rPr>
+          <w:sz w:val="28"/>
+        </w:rPr>
+      </w:pPr>
+    </w:p>
+    <w:p>
+      <w:pPr>
+        <w:pStyle w:val="5"/>
+        <w:rPr>
+          <w:sz w:val="28"/>
+        </w:rPr>
+      </w:pPr>
+    </w:p>
+    <w:p>
+      <w:pPr>
+        <w:pStyle w:val="5"/>
+        <w:rPr>
+          <w:sz w:val="28"/>
+        </w:rPr>
+      </w:pPr>
+    </w:p>
+    <w:p>
+      <w:pPr>
+        <w:pStyle w:val="5"/>
+        <w:rPr>
+          <w:sz w:val="28"/>
+        </w:rPr>
+      </w:pPr>
+    </w:p>
+    <w:p>
+      <w:pPr>
+        <w:pStyle w:val="5"/>
+        <w:rPr>
+          <w:sz w:val="28"/>
+        </w:rPr>
+      </w:pPr>
+    </w:p>
+    <w:p>
+      <w:pPr>
+        <w:pStyle w:val="5"/>
+        <w:jc w:val="center"/>
+        <w:rPr>
+          <w:rFonts w:hint="default"/>
+          <w:sz w:val="28"/>
+          <w:lang w:val="pt-BR"/>
+        </w:rPr>
+      </w:pPr>
+      <w:r>
+        <w:rPr>
+          <w:rFonts w:hint="default"/>
+          <w:sz w:val="28"/>
+          <w:lang w:val="pt-BR"/>
+        </w:rPr>
+        <w:t>Fonte: os autores;</w:t>
+      </w:r>
+    </w:p>
+    <w:p>
+      <w:pPr>
+        <w:pStyle w:val="5"/>
+        <w:jc w:val="both"/>
+        <w:rPr>
+          <w:rFonts w:hint="default"/>
+          <w:sz w:val="28"/>
+          <w:lang w:val="pt-BR"/>
+        </w:rPr>
+      </w:pPr>
+      <w:r>
+        <w:rPr>
+          <w:rFonts w:hint="default"/>
+          <w:sz w:val="28"/>
+          <w:lang w:val="pt-BR"/>
+        </w:rPr>
+        <w:t xml:space="preserve">Legenda: </w:t>
+      </w:r>
+      <w:bookmarkStart w:id="0" w:name="_GoBack"/>
+      <w:bookmarkEnd w:id="0"/>
+    </w:p>
+    <w:p>
+      <w:pPr>
+        <w:pStyle w:val="5"/>
+        <w:rPr>
+          <w:sz w:val="28"/>
+        </w:rPr>
+      </w:pPr>
+    </w:p>
+    <w:p>
+      <w:pPr>
+        <w:pStyle w:val="5"/>
+        <w:rPr>
+          <w:sz w:val="28"/>
+        </w:rPr>
+      </w:pPr>
+    </w:p>
+    <w:p>
+      <w:pPr>
+        <w:pStyle w:val="5"/>
+        <w:rPr>
+          <w:sz w:val="28"/>
+        </w:rPr>
+      </w:pPr>
+    </w:p>
+    <w:p>
+      <w:pPr>
+        <w:pStyle w:val="5"/>
+        <w:rPr>
+          <w:sz w:val="28"/>
+        </w:rPr>
+      </w:pPr>
+    </w:p>
+    <w:p>
+      <w:pPr>
+        <w:pStyle w:val="5"/>
+        <w:rPr>
+          <w:sz w:val="28"/>
+        </w:rPr>
+      </w:pPr>
+    </w:p>
+    <w:p>
+      <w:pPr>
+        <w:pStyle w:val="5"/>
+        <w:rPr>
+          <w:sz w:val="28"/>
+        </w:rPr>
+      </w:pPr>
+    </w:p>
+    <w:p>
+      <w:pPr>
+        <w:pStyle w:val="5"/>
+        <w:rPr>
+          <w:sz w:val="28"/>
+        </w:rPr>
+      </w:pPr>
+    </w:p>
+    <w:p>
+      <w:pPr>
+        <w:pStyle w:val="5"/>
+        <w:rPr>
+          <w:sz w:val="28"/>
+        </w:rPr>
+      </w:pPr>
+    </w:p>
+    <w:p>
+      <w:pPr>
+        <w:pStyle w:val="5"/>
+        <w:rPr>
+          <w:sz w:val="28"/>
+        </w:rPr>
+      </w:pPr>
+    </w:p>
+    <w:p>
+      <w:pPr>
+        <w:pStyle w:val="5"/>
+        <w:rPr>
+          <w:sz w:val="28"/>
+        </w:rPr>
+      </w:pPr>
+    </w:p>
+    <w:p>
+      <w:pPr>
+        <w:pStyle w:val="5"/>
+        <w:rPr>
+          <w:sz w:val="28"/>
+        </w:rPr>
+      </w:pPr>
+    </w:p>
+    <w:p>
+      <w:pPr>
+        <w:pStyle w:val="5"/>
+        <w:rPr>
+          <w:sz w:val="28"/>
+        </w:rPr>
+      </w:pPr>
+    </w:p>
+    <w:p>
+      <w:pPr>
+        <w:pStyle w:val="5"/>
+        <w:rPr>
+          <w:sz w:val="28"/>
+        </w:rPr>
+      </w:pPr>
+    </w:p>
+    <w:p>
+      <w:pPr>
+        <w:pStyle w:val="5"/>
+        <w:rPr>
+          <w:sz w:val="28"/>
+        </w:rPr>
+      </w:pPr>
+    </w:p>
+    <w:p>
+      <w:pPr>
+        <w:pStyle w:val="5"/>
+        <w:rPr>
+          <w:sz w:val="28"/>
+        </w:rPr>
+      </w:pPr>
+    </w:p>
+    <w:p>
+      <w:pPr>
+        <w:pStyle w:val="5"/>
+        <w:rPr>
+          <w:sz w:val="28"/>
+        </w:rPr>
+      </w:pPr>
+    </w:p>
+    <w:p>
+      <w:pPr>
+        <w:pStyle w:val="5"/>
+        <w:rPr>
+          <w:sz w:val="28"/>
+        </w:rPr>
+      </w:pPr>
+    </w:p>
+    <w:p>
+      <w:pPr>
+        <w:pStyle w:val="5"/>
+        <w:rPr>
+          <w:sz w:val="28"/>
+        </w:rPr>
+      </w:pPr>
+    </w:p>
+    <w:p>
+      <w:pPr>
+        <w:pStyle w:val="5"/>
+        <w:rPr>
+          <w:sz w:val="28"/>
+        </w:rPr>
+      </w:pPr>
+    </w:p>
+    <w:p>
+      <w:pPr>
+        <w:pStyle w:val="5"/>
+        <w:rPr>
+          <w:sz w:val="28"/>
+        </w:rPr>
+      </w:pPr>
+    </w:p>
+    <w:p>
+      <w:pPr>
+        <w:pStyle w:val="5"/>
+        <w:rPr>
+          <w:sz w:val="28"/>
+        </w:rPr>
+      </w:pPr>
+    </w:p>
+    <w:p>
+      <w:pPr>
+        <w:pStyle w:val="5"/>
+        <w:rPr>
+          <w:sz w:val="28"/>
+        </w:rPr>
+      </w:pPr>
+    </w:p>
+    <w:p>
+      <w:pPr>
+        <w:pStyle w:val="5"/>
+        <w:rPr>
+          <w:sz w:val="28"/>
+        </w:rPr>
+      </w:pPr>
+    </w:p>
+    <w:p>
+      <w:pPr>
+        <w:pStyle w:val="5"/>
+        <w:rPr>
+          <w:sz w:val="28"/>
+        </w:rPr>
+      </w:pPr>
+    </w:p>
+    <w:p>
+      <w:pPr>
+        <w:pStyle w:val="5"/>
+        <w:rPr>
+          <w:sz w:val="28"/>
+        </w:rPr>
+      </w:pPr>
+    </w:p>
+    <w:p>
+      <w:pPr>
+        <w:pStyle w:val="5"/>
+        <w:rPr>
+          <w:sz w:val="28"/>
+        </w:rPr>
+      </w:pPr>
+    </w:p>
+    <w:p>
+      <w:pPr>
+        <w:pStyle w:val="5"/>
+        <w:rPr>
+          <w:sz w:val="28"/>
+        </w:rPr>
       </w:pPr>
     </w:p>
     <w:p>

</xml_diff>